<commit_message>
Update with Nationale Suisse work
Also , chronologically descending order
</commit_message>
<xml_diff>
--- a/cv_fquednau_de.docx
+++ b/cv_fquednau_de.docx
@@ -146,7 +146,7 @@
               <w:t>Alter: 3</w:t>
             </w:r>
             <w:r>
-              <w:t>8</w:t>
+              <w:t>9</w:t>
             </w:r>
           </w:p>
         </w:tc>
@@ -613,7 +613,10 @@
         <w:divId w:val="1778669982"/>
       </w:pPr>
       <w:r>
-        <w:t>07/1994 - 06/1995 : Militärdienst , Bundeswehr (Coesfeld, Germany)</w:t>
+        <w:t xml:space="preserve">04/2014 – Heute: Senior Software Architekt, Nationale </w:t>
+      </w:r>
+      <w:r>
+        <w:t>Suisse AG (Basel, CH)</w:t>
       </w:r>
     </w:p>
     <w:p>
@@ -621,34 +624,183 @@
         <w:divId w:val="1778669982"/>
       </w:pPr>
       <w:r>
-        <w:t>Meine Entscheidung, den Militärdienst zu absolvieren</w:t>
-      </w:r>
-      <w:r>
-        <w:t>,</w:t>
-      </w:r>
-      <w:r>
-        <w:t xml:space="preserve"> beruhte auf meine</w:t>
-      </w:r>
-      <w:r>
-        <w:t>m</w:t>
-      </w:r>
-      <w:r>
-        <w:t xml:space="preserve"> Entschluss, noch im </w:t>
-      </w:r>
-      <w:r>
-        <w:t>Sommer 1995</w:t>
-      </w:r>
-      <w:r>
-        <w:t xml:space="preserve"> mit dem Studium zu beginnen. Dieses wäre bei einem 15-monatigen Sozialdienst nicht möglich gewesen. Stationiert war ich bei einer Richtfunkdivision. </w:t>
+        <w:t xml:space="preserve">Konzeption und Implementierung sowie </w:t>
+      </w:r>
+      <w:proofErr w:type="spellStart"/>
+      <w:r>
+        <w:t>Product</w:t>
+      </w:r>
+      <w:proofErr w:type="spellEnd"/>
+      <w:r>
+        <w:t xml:space="preserve"> Ownership für Komponenten, die im Rahmen eines groß angelegten Migrationsprojektes (Ablösung eines HOST-basierten Systems, dass seit vielen Jahrzehnten den Kern der IT-</w:t>
+      </w:r>
+      <w:r>
+        <w:t>Landschaft</w:t>
+      </w:r>
+      <w:r>
+        <w:t xml:space="preserve"> ausmacht) zum Einsatz kommen. Die Aufgaben umfassen Architektur und Implementierung, Erstellung von Proof </w:t>
+      </w:r>
+      <w:proofErr w:type="spellStart"/>
+      <w:r>
+        <w:t>of</w:t>
+      </w:r>
+      <w:proofErr w:type="spellEnd"/>
+      <w:r>
+        <w:t xml:space="preserve"> </w:t>
+      </w:r>
+      <w:proofErr w:type="spellStart"/>
+      <w:r>
+        <w:t>Concepts</w:t>
+      </w:r>
+      <w:proofErr w:type="spellEnd"/>
+      <w:r>
+        <w:t xml:space="preserve">, sowie die </w:t>
+      </w:r>
+      <w:proofErr w:type="spellStart"/>
+      <w:r>
+        <w:t>Product</w:t>
+      </w:r>
+      <w:proofErr w:type="spellEnd"/>
+      <w:r>
+        <w:t xml:space="preserve"> Ownership der erstellten Komponenten im Sinne des SCRUM-Prozesses, welches der Entwicklung zu Grunde liegt.</w:t>
       </w:r>
     </w:p>
     <w:p>
       <w:pPr>
+        <w:divId w:val="1778669982"/>
+        <w:rPr>
+          <w:lang w:val="en-GB"/>
+        </w:rPr>
+      </w:pPr>
+      <w:proofErr w:type="spellStart"/>
+      <w:r>
+        <w:rPr>
+          <w:b/>
+          <w:lang w:val="en-GB"/>
+        </w:rPr>
+        <w:t>Technologie</w:t>
+      </w:r>
+      <w:r>
+        <w:rPr>
+          <w:b/>
+          <w:lang w:val="en-GB"/>
+        </w:rPr>
+        <w:t>n</w:t>
+      </w:r>
+      <w:proofErr w:type="spellEnd"/>
+      <w:r>
+        <w:rPr>
+          <w:b/>
+          <w:lang w:val="en-GB"/>
+        </w:rPr>
+        <w:t xml:space="preserve">: </w:t>
+      </w:r>
+      <w:r>
+        <w:rPr>
+          <w:lang w:val="en-GB"/>
+        </w:rPr>
+        <w:t>C#, MS Visual Studio,</w:t>
+      </w:r>
+      <w:r>
+        <w:rPr>
+          <w:lang w:val="en-GB"/>
+        </w:rPr>
+        <w:t xml:space="preserve"> .NET Open Source, </w:t>
+      </w:r>
+      <w:proofErr w:type="spellStart"/>
+      <w:r>
+        <w:rPr>
+          <w:lang w:val="en-GB"/>
+        </w:rPr>
+        <w:t>Nu</w:t>
+      </w:r>
+      <w:r>
+        <w:rPr>
+          <w:lang w:val="en-GB"/>
+        </w:rPr>
+        <w:t>G</w:t>
+      </w:r>
+      <w:r>
+        <w:rPr>
+          <w:lang w:val="en-GB"/>
+        </w:rPr>
+        <w:t>et</w:t>
+      </w:r>
+      <w:proofErr w:type="spellEnd"/>
+      <w:r>
+        <w:rPr>
+          <w:lang w:val="en-GB"/>
+        </w:rPr>
+        <w:t>, ASP.NET</w:t>
+      </w:r>
+      <w:r>
+        <w:rPr>
+          <w:lang w:val="en-GB"/>
+        </w:rPr>
+        <w:t>,</w:t>
+      </w:r>
+      <w:r>
+        <w:rPr>
+          <w:lang w:val="en-GB"/>
+        </w:rPr>
+        <w:t xml:space="preserve"> </w:t>
+      </w:r>
+      <w:proofErr w:type="spellStart"/>
+      <w:r>
+        <w:rPr>
+          <w:lang w:val="en-GB"/>
+        </w:rPr>
+        <w:t>Javascript</w:t>
+      </w:r>
+      <w:proofErr w:type="spellEnd"/>
+      <w:r>
+        <w:rPr>
+          <w:lang w:val="en-GB"/>
+        </w:rPr>
+        <w:t>.</w:t>
+      </w:r>
+    </w:p>
+    <w:p>
+      <w:pPr>
         <w:pStyle w:val="Heading2"/>
         <w:divId w:val="1778669982"/>
-      </w:pPr>
-      <w:r>
-        <w:t>08/1997 - 08/1998 : Hardware Abteilung , Nortel Networks (Harlow, UK)</w:t>
+        <w:rPr>
+          <w:lang w:val="en-GB"/>
+        </w:rPr>
+      </w:pPr>
+      <w:r>
+        <w:rPr>
+          <w:lang w:val="en-GB"/>
+        </w:rPr>
+        <w:t xml:space="preserve">05/2012 – 02/2014: Senior Software Developer, </w:t>
+      </w:r>
+      <w:proofErr w:type="spellStart"/>
+      <w:r>
+        <w:rPr>
+          <w:lang w:val="en-GB"/>
+        </w:rPr>
+        <w:t>Plancal</w:t>
+      </w:r>
+      <w:proofErr w:type="spellEnd"/>
+      <w:r>
+        <w:rPr>
+          <w:lang w:val="en-GB"/>
+        </w:rPr>
+        <w:t xml:space="preserve"> AG (</w:t>
+      </w:r>
+      <w:proofErr w:type="spellStart"/>
+      <w:r>
+        <w:rPr>
+          <w:lang w:val="en-GB"/>
+        </w:rPr>
+        <w:t>Horgen</w:t>
+      </w:r>
+      <w:proofErr w:type="spellEnd"/>
+      <w:r>
+        <w:rPr>
+          <w:lang w:val="en-GB"/>
+        </w:rPr>
+        <w:t>, CH)</w:t>
       </w:r>
     </w:p>
     <w:p>
@@ -656,39 +808,159 @@
         <w:divId w:val="1778669982"/>
       </w:pPr>
       <w:r>
-        <w:t>Obwohl Teil des Universitätsabschlusses</w:t>
-      </w:r>
-      <w:r>
-        <w:t>,</w:t>
-      </w:r>
-      <w:r>
-        <w:t xml:space="preserve"> betrachte ich das Jahr bei Nortel Networks als exzellente Arbeitserfahrung. Mein Arbeitsgebiet war die Hardware-Abteilung, deren Aufgabe es war, Gehäuse für komplexe Elektronikbauteile zu entwerfen. Während meiner Zeit bei Nortel Networks konnte ich meine </w:t>
-      </w:r>
-      <w:r>
-        <w:t>Ingenieursfähigkeiten einsetzen</w:t>
-      </w:r>
-      <w:r>
-        <w:t xml:space="preserve"> sowie meine Kenntnis der Informatik vertiefen. Eine Präsentation für 50+ Zuschauer über ein Programm, das ich für die Lösung eines Wärmemanagementproblems entwickelt hatte, rundete das Praktikumsjahr ab. </w:t>
+        <w:t xml:space="preserve">Nach vielen Jahren </w:t>
+      </w:r>
+      <w:r>
+        <w:t>als Berater</w:t>
+      </w:r>
+      <w:r>
+        <w:t xml:space="preserve"> </w:t>
+      </w:r>
+      <w:r>
+        <w:t xml:space="preserve">war mein Wunsch, in der Produktentwicklung tätig zu werden. Ein ehemaliger Arbeitskollege gab mir die Gelegenheit dazu, als die Arbeit an einem neuen Produkt für die </w:t>
+      </w:r>
+      <w:proofErr w:type="spellStart"/>
+      <w:r>
+        <w:t>Offertenerstellung</w:t>
+      </w:r>
+      <w:proofErr w:type="spellEnd"/>
+      <w:r>
+        <w:t xml:space="preserve"> mit voll integrierten</w:t>
+      </w:r>
+      <w:bookmarkStart w:id="0" w:name="_GoBack"/>
+      <w:bookmarkEnd w:id="0"/>
+      <w:r>
+        <w:t xml:space="preserve"> Verbandskatalogen begann. Im technologischen Umfeld von .NET waren meine Hauptverantwortlichkeiten Architekturvorgaben mit dem Schwerpunkt des UIs sowie die Implementierung der Infrastruktur der Applikation. Viele Neuerungen im Entwicklungsprozess wurden von mir vorbereitet und implementiert. Auch wenn das Projekt zuletzt vom amerikanischen Mutterkonzern beendet wurde, bevor es die Marktreife erlangte, empfinde ich die Zeit als sehr lehrreich, was die Fokussierung eines Teams und der entwickelten Applikation auf wesentliche Wünsche und einfachste Implementierungen angeht.</w:t>
       </w:r>
     </w:p>
     <w:p>
       <w:pPr>
+        <w:divId w:val="1778669982"/>
+        <w:rPr>
+          <w:lang w:val="en-GB"/>
+        </w:rPr>
+      </w:pPr>
+      <w:proofErr w:type="spellStart"/>
+      <w:r>
+        <w:rPr>
+          <w:b/>
+          <w:lang w:val="en-GB"/>
+        </w:rPr>
+        <w:t>Technologien</w:t>
+      </w:r>
+      <w:proofErr w:type="spellEnd"/>
+      <w:r>
+        <w:rPr>
+          <w:b/>
+          <w:lang w:val="en-GB"/>
+        </w:rPr>
+        <w:t xml:space="preserve">: </w:t>
+      </w:r>
+      <w:r>
+        <w:rPr>
+          <w:lang w:val="en-GB"/>
+        </w:rPr>
+        <w:t xml:space="preserve">C#, </w:t>
+      </w:r>
+      <w:r>
+        <w:rPr>
+          <w:lang w:val="en-GB"/>
+        </w:rPr>
+        <w:t xml:space="preserve">F#, </w:t>
+      </w:r>
+      <w:r>
+        <w:rPr>
+          <w:lang w:val="en-GB"/>
+        </w:rPr>
+        <w:t>MS Visual Studio,</w:t>
+      </w:r>
+      <w:r>
+        <w:rPr>
+          <w:lang w:val="en-GB"/>
+        </w:rPr>
+        <w:t xml:space="preserve"> .NET Open Source, WPF</w:t>
+      </w:r>
+      <w:r>
+        <w:rPr>
+          <w:lang w:val="en-GB"/>
+        </w:rPr>
+        <w:t>,</w:t>
+      </w:r>
+      <w:r>
+        <w:rPr>
+          <w:lang w:val="en-GB"/>
+        </w:rPr>
+        <w:t xml:space="preserve"> </w:t>
+      </w:r>
+      <w:proofErr w:type="spellStart"/>
+      <w:r>
+        <w:rPr>
+          <w:lang w:val="en-GB"/>
+        </w:rPr>
+        <w:t>RavenDB</w:t>
+      </w:r>
+      <w:proofErr w:type="spellEnd"/>
+      <w:r>
+        <w:rPr>
+          <w:lang w:val="en-GB"/>
+        </w:rPr>
+        <w:t>, PowerShell.</w:t>
+      </w:r>
+    </w:p>
+    <w:p>
+      <w:pPr>
         <w:pStyle w:val="Heading2"/>
         <w:divId w:val="1778669982"/>
-      </w:pPr>
-      <w:r>
-        <w:t xml:space="preserve">05/2000 - 12/2005 : Professional Systems Engineer , </w:t>
-      </w:r>
-      <w:r>
-        <w:br/>
-      </w:r>
-      <w:r>
-        <w:t>T-S</w:t>
-      </w:r>
-      <w:r>
-        <w:t>ystems International (Darmstadt</w:t>
-      </w:r>
-      <w:r>
+        <w:rPr>
+          <w:lang w:val="en-GB"/>
+        </w:rPr>
+      </w:pPr>
+      <w:r>
+        <w:rPr>
+          <w:lang w:val="en-GB"/>
+        </w:rPr>
+        <w:t xml:space="preserve">12/2005 – 04/2012: Principal Consultant, </w:t>
+      </w:r>
+      <w:proofErr w:type="spellStart"/>
+      <w:r>
+        <w:rPr>
+          <w:lang w:val="en-GB"/>
+        </w:rPr>
+        <w:t>Trivadis</w:t>
+      </w:r>
+      <w:proofErr w:type="spellEnd"/>
+      <w:r>
+        <w:rPr>
+          <w:lang w:val="en-GB"/>
+        </w:rPr>
+        <w:t xml:space="preserve"> GmbH (Freiburg </w:t>
+      </w:r>
+      <w:proofErr w:type="spellStart"/>
+      <w:r>
+        <w:rPr>
+          <w:lang w:val="en-GB"/>
+        </w:rPr>
+        <w:t>im</w:t>
+      </w:r>
+      <w:proofErr w:type="spellEnd"/>
+      <w:r>
+        <w:rPr>
+          <w:lang w:val="en-GB"/>
+        </w:rPr>
+        <w:t xml:space="preserve"> </w:t>
+      </w:r>
+      <w:proofErr w:type="spellStart"/>
+      <w:r>
+        <w:rPr>
+          <w:lang w:val="en-GB"/>
+        </w:rPr>
+        <w:t>Breisgau</w:t>
+      </w:r>
+      <w:proofErr w:type="spellEnd"/>
+      <w:r>
+        <w:rPr>
+          <w:lang w:val="en-GB"/>
+        </w:rPr>
         <w:t>)</w:t>
       </w:r>
     </w:p>
@@ -697,16 +969,326 @@
         <w:divId w:val="1778669982"/>
       </w:pPr>
       <w:r>
-        <w:t>Durch meine Reisebereitschaft und die ausgezeichneten Englischkenntnisse konzentrier</w:t>
+        <w:t xml:space="preserve">Als Consultant (später durch interne Prüfungen Senior und zuletzt </w:t>
+      </w:r>
+      <w:proofErr w:type="spellStart"/>
+      <w:r>
+        <w:t>Principal</w:t>
+      </w:r>
+      <w:proofErr w:type="spellEnd"/>
+      <w:r>
+        <w:t xml:space="preserve"> Consultant) habe ich in zahlreichen Projekten im Team oder einzeln beim Kunden Software implementiert. Meine wachsende Erfahrung erlaubte es mir, mehr und mehr Architektur- und Konzeptionsverantwortung bei den Kunden zu übernehmen. Nachfolgend eine kleine Auswahl an Projekten, an denen ich beteiligt war.</w:t>
+      </w:r>
+    </w:p>
+    <w:p>
+      <w:pPr>
+        <w:divId w:val="1778669982"/>
+      </w:pPr>
+      <w:r>
+        <w:rPr>
+          <w:b/>
+          <w:i/>
+        </w:rPr>
+        <w:t>Implementierung der neuen Software zur Steuerung von Schwermetall-Regalsystemen</w:t>
+      </w:r>
+      <w:r>
+        <w:rPr>
+          <w:b/>
+          <w:i/>
+        </w:rPr>
+        <w:t xml:space="preserve"> - </w:t>
+      </w:r>
+      <w:r>
+        <w:t xml:space="preserve">Coaching, Konzeption und Implementierung eines WPF-Clients, mit dem man </w:t>
+      </w:r>
+      <w:proofErr w:type="spellStart"/>
+      <w:r>
+        <w:t>Kasto</w:t>
+      </w:r>
+      <w:proofErr w:type="spellEnd"/>
+      <w:r>
+        <w:t xml:space="preserve"> Regalsysteme steuert und wartet. Fokus auf Framework-Arbeiten</w:t>
+      </w:r>
+      <w:r>
+        <w:t>,</w:t>
+      </w:r>
+      <w:r>
+        <w:t xml:space="preserve"> um eine erfolgreiche Realisierung in kurzer Zeit zu garantieren.</w:t>
+      </w:r>
+    </w:p>
+    <w:p>
+      <w:pPr>
+        <w:divId w:val="1778669982"/>
+      </w:pPr>
+      <w:r>
+        <w:rPr>
+          <w:b/>
+        </w:rPr>
+        <w:t>Technologien:</w:t>
+      </w:r>
+      <w:r>
+        <w:t xml:space="preserve"> </w:t>
+      </w:r>
+      <w:r>
+        <w:t xml:space="preserve">C#, .NET 4.0, WPF, </w:t>
+      </w:r>
+      <w:proofErr w:type="spellStart"/>
+      <w:r>
+        <w:t>Caliburn.Micro</w:t>
+      </w:r>
+      <w:proofErr w:type="spellEnd"/>
+      <w:r>
+        <w:t xml:space="preserve">, </w:t>
+      </w:r>
+      <w:proofErr w:type="spellStart"/>
+      <w:r>
+        <w:t>Membus</w:t>
+      </w:r>
+      <w:proofErr w:type="spellEnd"/>
+    </w:p>
+    <w:p>
+      <w:pPr>
+        <w:divId w:val="1778669982"/>
+      </w:pPr>
+      <w:r>
+        <w:rPr>
+          <w:b/>
+          <w:i/>
+        </w:rPr>
+        <w:lastRenderedPageBreak/>
+        <w:t>Implementierung der neuen PC-Software-Suite für Testo-Produkte -</w:t>
+      </w:r>
+      <w:r>
+        <w:t xml:space="preserve"> </w:t>
+      </w:r>
+      <w:r>
+        <w:t>Coaching, K</w:t>
+      </w:r>
+      <w:r>
+        <w:t>o</w:t>
+      </w:r>
+      <w:r>
+        <w:t>nzeption und Implementierung für die neue Software-Plattform der Testo. Verschiedene Darstellungen von Echtzeit-Messungen, Arbeiten an der Plattform selbst</w:t>
+      </w:r>
+      <w:r>
+        <w:t>.</w:t>
+      </w:r>
+    </w:p>
+    <w:p>
+      <w:pPr>
+        <w:divId w:val="1778669982"/>
+      </w:pPr>
+      <w:r>
+        <w:rPr>
+          <w:b/>
+        </w:rPr>
+        <w:t xml:space="preserve">Technologien: </w:t>
+      </w:r>
+      <w:r>
+        <w:t xml:space="preserve">C#, WPF, </w:t>
+      </w:r>
+      <w:proofErr w:type="spellStart"/>
+      <w:r>
+        <w:t>Autofac</w:t>
+      </w:r>
+      <w:proofErr w:type="spellEnd"/>
+    </w:p>
+    <w:p>
+      <w:pPr>
+        <w:divId w:val="1778669982"/>
+      </w:pPr>
+      <w:r>
+        <w:rPr>
+          <w:b/>
+          <w:i/>
+        </w:rPr>
+        <w:t>Impl</w:t>
+      </w:r>
+      <w:r>
+        <w:rPr>
+          <w:b/>
+          <w:i/>
+        </w:rPr>
+        <w:t>emen</w:t>
+      </w:r>
+      <w:r>
+        <w:rPr>
+          <w:b/>
+          <w:i/>
+        </w:rPr>
+        <w:t>ti</w:t>
+      </w:r>
+      <w:r>
+        <w:rPr>
+          <w:b/>
+          <w:i/>
+        </w:rPr>
+        <w:t>erung</w:t>
+      </w:r>
+      <w:r>
+        <w:rPr>
+          <w:b/>
+          <w:i/>
+        </w:rPr>
+        <w:t xml:space="preserve"> der neuen Unternehmensproduktdatenbank im validierten Umfeld eines pharmazeutischen Unternehmens - </w:t>
+      </w:r>
+      <w:r>
+        <w:t>Technische Leitung &amp; Architekt für einen Entwicklungszeitraum von einem Jahr mit bis zu 10 Entwicklern.</w:t>
+      </w:r>
+    </w:p>
+    <w:p>
+      <w:pPr>
+        <w:divId w:val="1778669982"/>
+        <w:rPr>
+          <w:lang w:val="en-GB"/>
+        </w:rPr>
+      </w:pPr>
+      <w:proofErr w:type="spellStart"/>
+      <w:r>
+        <w:rPr>
+          <w:b/>
+          <w:lang w:val="en-GB"/>
+        </w:rPr>
+        <w:t>Technologien</w:t>
+      </w:r>
+      <w:proofErr w:type="spellEnd"/>
+      <w:r>
+        <w:rPr>
+          <w:b/>
+          <w:lang w:val="en-GB"/>
+        </w:rPr>
+        <w:t xml:space="preserve">: </w:t>
+      </w:r>
+      <w:r>
+        <w:rPr>
+          <w:lang w:val="en-GB"/>
+        </w:rPr>
+        <w:t>C#, MS Visual Studio,</w:t>
+      </w:r>
+      <w:r>
+        <w:rPr>
+          <w:lang w:val="en-GB"/>
+        </w:rPr>
+        <w:t xml:space="preserve"> MS TFS, </w:t>
+      </w:r>
+      <w:r>
+        <w:rPr>
+          <w:lang w:val="en-GB"/>
+        </w:rPr>
+        <w:t xml:space="preserve">.NET Windows Forms, </w:t>
+      </w:r>
+      <w:proofErr w:type="spellStart"/>
+      <w:r>
+        <w:rPr>
+          <w:lang w:val="en-GB"/>
+        </w:rPr>
+        <w:t>Infragistics</w:t>
+      </w:r>
+      <w:proofErr w:type="spellEnd"/>
+      <w:r>
+        <w:rPr>
+          <w:lang w:val="en-GB"/>
+        </w:rPr>
+        <w:t>, IIS</w:t>
+      </w:r>
+      <w:r>
+        <w:rPr>
+          <w:lang w:val="en-GB"/>
+        </w:rPr>
+        <w:t>, .NET Open Source.</w:t>
+      </w:r>
+      <w:r>
+        <w:rPr>
+          <w:lang w:val="en-GB"/>
+        </w:rPr>
+        <w:t xml:space="preserve">  </w:t>
+      </w:r>
+    </w:p>
+    <w:p>
+      <w:pPr>
+        <w:divId w:val="1778669982"/>
+      </w:pPr>
+      <w:r>
+        <w:rPr>
+          <w:b/>
+          <w:i/>
+        </w:rPr>
+        <w:t>Entwicklung einer neuen Generation von Softwareprodukten für das QM in der Textilindustrie -</w:t>
+      </w:r>
+      <w:r>
+        <w:t xml:space="preserve"> </w:t>
+      </w:r>
+      <w:r>
+        <w:t>Coach und Archite</w:t>
+      </w:r>
+      <w:r>
+        <w:t>k</w:t>
       </w:r>
       <w:r>
         <w:t>t</w:t>
       </w:r>
       <w:r>
-        <w:t>en sich meine Tätigkeiten von 2000 bis 2003 auf ein international ausgerichtetes Schweizer Telekommunikationsunternehmen. Im letzten Jahr war mein Haupttätigkeitsfeld Softwarearchitekturdesign und Entwicklung für ein webbasiertes System, das die Deutsche Telekom beim Schreiben ihrer</w:t>
-      </w:r>
-      <w:r>
-        <w:t xml:space="preserve"> Geschäftsberichte unterstützt.</w:t>
+        <w:t>,</w:t>
+      </w:r>
+      <w:r>
+        <w:t xml:space="preserve"> um eine Softwaresuite zu entwickeln, die</w:t>
+      </w:r>
+      <w:r>
+        <w:t xml:space="preserve"> das Unternehmen</w:t>
+      </w:r>
+      <w:r>
+        <w:t xml:space="preserve"> Uster neben ihrer QM Hardware in der Textilindustrie verkauft.</w:t>
+      </w:r>
+    </w:p>
+    <w:p>
+      <w:pPr>
+        <w:divId w:val="1778669982"/>
+      </w:pPr>
+      <w:r>
+        <w:rPr>
+          <w:b/>
+        </w:rPr>
+        <w:t xml:space="preserve">Technologien: </w:t>
+      </w:r>
+      <w:r>
+        <w:t xml:space="preserve">C#, WPF, WCF, Team </w:t>
+      </w:r>
+      <w:proofErr w:type="spellStart"/>
+      <w:r>
+        <w:t>Foundation</w:t>
+      </w:r>
+      <w:proofErr w:type="spellEnd"/>
+      <w:r>
+        <w:t xml:space="preserve"> Server, </w:t>
+      </w:r>
+      <w:proofErr w:type="spellStart"/>
+      <w:r>
+        <w:t>NHibernate</w:t>
+      </w:r>
+      <w:proofErr w:type="spellEnd"/>
+      <w:r>
+        <w:t>.</w:t>
+      </w:r>
+    </w:p>
+    <w:p>
+      <w:pPr>
+        <w:pStyle w:val="Heading2"/>
+        <w:divId w:val="1778669982"/>
+      </w:pPr>
+      <w:r>
+        <w:t xml:space="preserve">05/2000 - 12/2005 : Professional Systems Engineer , </w:t>
+      </w:r>
+      <w:r>
+        <w:br/>
+        <w:t>T-Systems International (Darmstadt)</w:t>
+      </w:r>
+    </w:p>
+    <w:p>
+      <w:pPr>
+        <w:divId w:val="1778669982"/>
+      </w:pPr>
+      <w:r>
+        <w:t>Durch meine Reisebereitschaft und die ausgezeichneten Englischkenntnisse konzentrierten sich meine Tätigkeiten von 2000 bis 2003 auf ein international ausgerichtetes Schweizer Telekommunikationsunternehmen. Im letzten Jahr war mein Haupttätigkeitsfeld Softwarearchitekturdesign und Entwicklung für ein webbasiertes System, das die Deutsche Telekom beim Schreiben ihrer Geschäftsberichte unterstützt.</w:t>
       </w:r>
     </w:p>
     <w:p>
@@ -723,28 +1305,31 @@
         <w:t>IT-Berater und Entwickler für ein Schweizer Mobilfunkunternehmen (2000-2003)</w:t>
       </w:r>
       <w:r>
-        <w:t xml:space="preserve"> - Anforderungsanalyse, </w:t>
-      </w:r>
-      <w:r>
-        <w:t xml:space="preserve">Angebotserstellung, </w:t>
-      </w:r>
-      <w:r>
-        <w:t xml:space="preserve">Konzeption und Entwicklung von Diensten für </w:t>
-      </w:r>
-      <w:r>
-        <w:t>ein</w:t>
-      </w:r>
-      <w:r>
-        <w:t xml:space="preserve"> P</w:t>
-      </w:r>
-      <w:r>
-        <w:t>oint Of Sales-System</w:t>
-      </w:r>
-      <w:r>
-        <w:t xml:space="preserve">. </w:t>
-      </w:r>
-      <w:r>
-        <w:t>Später Ersetzen des Java-Appletbasierten POS mit einer J2EE 3-tier Lösung. Hier vor allem im Frontend-Bereich Konzeptions- und Implementierungsaufgaben.</w:t>
+        <w:t xml:space="preserve"> - Anforderungsanalyse, Angebotserstellung, Konzeption und Entwicklung von Diensten für ein Point </w:t>
+      </w:r>
+      <w:proofErr w:type="spellStart"/>
+      <w:r>
+        <w:t>Of</w:t>
+      </w:r>
+      <w:proofErr w:type="spellEnd"/>
+      <w:r>
+        <w:t xml:space="preserve"> </w:t>
+      </w:r>
+      <w:proofErr w:type="spellStart"/>
+      <w:r>
+        <w:t>Sales</w:t>
+      </w:r>
+      <w:proofErr w:type="spellEnd"/>
+      <w:r>
+        <w:t>-System. Später Ersetzen des Java-</w:t>
+      </w:r>
+      <w:proofErr w:type="spellStart"/>
+      <w:r>
+        <w:t>Appletbasierten</w:t>
+      </w:r>
+      <w:proofErr w:type="spellEnd"/>
+      <w:r>
+        <w:t xml:space="preserve"> POS mit einer J2EE 3-tier Lösung. Hier vor allem im Frontend-Bereich Konzeptions- und Implementierungsaufgaben.</w:t>
       </w:r>
     </w:p>
     <w:p>
@@ -796,16 +1381,7 @@
         <w:t>Systemarchitekt für ein CMS-basiertes Publishing-System (2003-2005)</w:t>
       </w:r>
       <w:r>
-        <w:t xml:space="preserve"> </w:t>
-      </w:r>
-      <w:r>
-        <w:t>–</w:t>
-      </w:r>
-      <w:r>
-        <w:t xml:space="preserve"> </w:t>
-      </w:r>
-      <w:r>
-        <w:t>Unterstützen des Prozesses der Geschäftsberichtserstellung bei der Deutschen Telekom. Architektur- und Implementierungsaufgaben im Frontend und Backend (Integration mit Microsoft Word, Kapselung von Office als Windows Service).</w:t>
+        <w:t xml:space="preserve"> – Unterstützen des Prozesses der Geschäftsberichtserstellung bei der Deutschen Telekom. Architektur- und Implementierungsaufgaben im Frontend und Backend (Integration mit Microsoft Word, Kapselung von Office als Windows Service).</w:t>
       </w:r>
     </w:p>
     <w:p>
@@ -822,7 +1398,15 @@
         <w:t>ASP,</w:t>
       </w:r>
       <w:r>
-        <w:t xml:space="preserve"> ASP.NET, Html, JavaScript, CSS, </w:t>
+        <w:t xml:space="preserve"> ASP.NET, </w:t>
+      </w:r>
+      <w:proofErr w:type="spellStart"/>
+      <w:r>
+        <w:t>Html</w:t>
+      </w:r>
+      <w:proofErr w:type="spellEnd"/>
+      <w:r>
+        <w:t xml:space="preserve">, JavaScript, CSS, </w:t>
       </w:r>
       <w:r>
         <w:t>.NET,</w:t>
@@ -830,15 +1414,12 @@
       <w:r>
         <w:t xml:space="preserve"> MSMQ</w:t>
       </w:r>
-      <w:bookmarkStart w:id="0" w:name="_GoBack"/>
-      <w:bookmarkEnd w:id="0"/>
     </w:p>
     <w:p>
       <w:pPr>
         <w:divId w:val="1778669982"/>
       </w:pPr>
       <w:r>
-        <w:lastRenderedPageBreak/>
         <w:br/>
       </w:r>
       <w:r>
@@ -851,28 +1432,11 @@
         <w:t>Entwurf und Entwicklung von Web-Diensten für Geschäftsprozesse bei der T-Online (12/2004 - 03/2005)</w:t>
       </w:r>
       <w:r>
-        <w:t xml:space="preserve"> - Meine Rolle in diesem Projekt war die des Architekten und Hauptentwicklers sowie des Projektmanagers, wobei das Team mit insgesamt drei Leuten klein war. Das Ziel war die </w:t>
-      </w:r>
-      <w:r>
-        <w:t>Bereitstellung</w:t>
-      </w:r>
-      <w:r>
-        <w:t xml:space="preserve"> von Web-Diensten die den Zugriff auf eine Spezialsoftware kapselt, die </w:t>
-      </w:r>
-      <w:r>
-        <w:t>eine</w:t>
-      </w:r>
-      <w:r>
-        <w:t xml:space="preserve"> unscharfe Suche über Kundendatensätze</w:t>
-      </w:r>
-      <w:r>
-        <w:t xml:space="preserve"> zum Zwecke einer möglichst akkuraten 'schwarzen Liste'</w:t>
-      </w:r>
-      <w:r>
-        <w:t xml:space="preserve"> ermöglicht</w:t>
-      </w:r>
-      <w:r>
-        <w:t>.</w:t>
+        <w:t xml:space="preserve"> - Meine Rolle in diesem Projekt war die des Architekten und Hauptentwicklers sowie des Projektmanagers, wobei das Team mit insgesamt drei Leuten </w:t>
+      </w:r>
+      <w:r>
+        <w:lastRenderedPageBreak/>
+        <w:t>klein war. Das Ziel war die Bereitstellung von Web-Diensten die den Zugriff auf eine Spezialsoftware kapselt, die eine unscharfe Suche über Kundendatensätze zum Zwecke einer möglichst akkuraten 'schwarzen Liste' ermöglicht.</w:t>
       </w:r>
     </w:p>
     <w:p>
@@ -886,8 +1450,21 @@
         <w:t xml:space="preserve">Technologien: </w:t>
       </w:r>
       <w:r>
-        <w:t>J2EE, Hibernate, Eclipse</w:t>
-      </w:r>
+        <w:t xml:space="preserve">J2EE, </w:t>
+      </w:r>
+      <w:proofErr w:type="spellStart"/>
+      <w:r>
+        <w:t>Hibernate</w:t>
+      </w:r>
+      <w:proofErr w:type="spellEnd"/>
+      <w:r>
+        <w:t xml:space="preserve">, </w:t>
+      </w:r>
+      <w:proofErr w:type="spellStart"/>
+      <w:r>
+        <w:t>Eclipse</w:t>
+      </w:r>
+      <w:proofErr w:type="spellEnd"/>
     </w:p>
     <w:p>
       <w:pPr>
@@ -895,34 +1472,7 @@
         <w:divId w:val="1778669982"/>
       </w:pPr>
       <w:r>
-        <w:t xml:space="preserve">12/2005 </w:t>
-      </w:r>
-      <w:r>
-        <w:t>–</w:t>
-      </w:r>
-      <w:r>
-        <w:t xml:space="preserve"> </w:t>
-      </w:r>
-      <w:r>
-        <w:t>04/2012</w:t>
-      </w:r>
-      <w:r>
-        <w:t xml:space="preserve">: </w:t>
-      </w:r>
-      <w:r>
-        <w:t xml:space="preserve">Principal </w:t>
-      </w:r>
-      <w:r>
-        <w:t>Consultant</w:t>
-      </w:r>
-      <w:r>
-        <w:t>, Trivadis Gm</w:t>
-      </w:r>
-      <w:r>
-        <w:t>bH (Freiburg im Breisgau</w:t>
-      </w:r>
-      <w:r>
-        <w:t>)</w:t>
+        <w:t>08/1997 - 08/1998 : Hardware Abteilung , Nortel Networks (Harlow, UK)</w:t>
       </w:r>
     </w:p>
     <w:p>
@@ -930,418 +1480,50 @@
         <w:divId w:val="1778669982"/>
       </w:pPr>
       <w:r>
-        <w:t>Als Consultant (später durch interne Prüfungen Senior und zuletzt Principal Consultant) habe ich in z</w:t>
-      </w:r>
-      <w:r>
-        <w:t>ahlreichen Projekten im Team</w:t>
-      </w:r>
-      <w:r>
-        <w:t xml:space="preserve"> oder einzeln beim Kunden Software implementiert. Meine wachsende Erfahrung erlaubte es mir, mehr und mehr Architektur- und Konzeptionsverantwortung bei den Kunden zu übernehmen. </w:t>
-      </w:r>
-      <w:r>
-        <w:t>Nachf</w:t>
-      </w:r>
-      <w:r>
-        <w:t>olgend eine kleine Auswahl an Projekten, an denen ich beteiligt war.</w:t>
+        <w:t>Obwohl Teil des Universitätsabschlusses, betrachte ich das Jahr bei Nortel Networks als exzellente Arbeitserfahrung. Mein Arbeitsgebiet war die Hardware-Abteilung, deren Aufgabe es war, Gehäuse für komplexe Elektronikbauteile zu entwerfen. Während meiner Zeit bei Nortel Networks konnte ich meine Ingenieursfähigkeiten einsetzen sowie meine Kenntnis der Informatik vertiefen. Eine Präsentation für 50+ Zuschauer über ein Programm, das ich für die Lösung eines Wärmemanagementproblems entwickelt hatte, rundete das Praktikumsjahr ab.</w:t>
       </w:r>
     </w:p>
     <w:p>
       <w:pPr>
+        <w:pStyle w:val="Heading2"/>
         <w:divId w:val="1778669982"/>
       </w:pPr>
       <w:r>
-        <w:rPr>
-          <w:b/>
-          <w:i/>
-        </w:rPr>
-        <w:t>Implementierung der neuen Software zur Steuerung von Schwermetall-Regalsystemen</w:t>
-      </w:r>
-      <w:r>
-        <w:rPr>
-          <w:b/>
-          <w:i/>
-        </w:rPr>
-        <w:t xml:space="preserve"> - </w:t>
-      </w:r>
-      <w:r>
-        <w:t>Coaching, Konzeption und Implementierung eines WPF-Clients, mit dem man Kasto Regalsysteme steuert und wartet. Fokus auf Framework-Arbeiten</w:t>
-      </w:r>
-      <w:r>
-        <w:t>,</w:t>
-      </w:r>
-      <w:r>
-        <w:t xml:space="preserve"> um eine erfolgreiche Realisierung in kurzer Zeit zu garantieren.</w:t>
+        <w:t>07/1994 - 06/1995 : Militärdienst , Bundeswehr (Coesfeld, Germany)</w:t>
       </w:r>
     </w:p>
     <w:p>
       <w:pPr>
-        <w:divId w:val="1778669982"/>
-      </w:pPr>
-      <w:r>
-        <w:rPr>
+        <w:ind w:left="567"/>
+        <w:rPr>
+          <w:rFonts w:asciiTheme="majorHAnsi" w:hAnsiTheme="majorHAnsi" w:cs="Arial"/>
           <w:b/>
-        </w:rPr>
-        <w:t>Technologien:</w:t>
-      </w:r>
-      <w:r>
-        <w:t xml:space="preserve"> </w:t>
-      </w:r>
-      <w:r>
-        <w:t>C#, .NET 4.0, WPF, Caliburn.Micro, Membus</w:t>
-      </w:r>
-    </w:p>
-    <w:p>
-      <w:pPr>
-        <w:divId w:val="1778669982"/>
-      </w:pPr>
-      <w:r>
-        <w:rPr>
-          <w:b/>
-          <w:i/>
-        </w:rPr>
-        <w:t>Implementierung der neuen PC-Software-Suite für Testo-Produkte -</w:t>
-      </w:r>
-      <w:r>
-        <w:t xml:space="preserve"> </w:t>
-      </w:r>
-      <w:r>
-        <w:t>Coaching, K</w:t>
-      </w:r>
-      <w:r>
-        <w:t>o</w:t>
-      </w:r>
-      <w:r>
-        <w:t>nzeption und Implementierung für die neue Software-Plattform der Testo. Verschiedene Darstellungen von Echtzeit-Messungen, Arbeiten an der Plattform selbst</w:t>
-      </w:r>
-      <w:r>
-        <w:t>.</w:t>
-      </w:r>
-    </w:p>
-    <w:p>
-      <w:pPr>
-        <w:divId w:val="1778669982"/>
-      </w:pPr>
-      <w:r>
-        <w:rPr>
-          <w:b/>
-        </w:rPr>
-        <w:t xml:space="preserve">Technologien: </w:t>
-      </w:r>
-      <w:r>
-        <w:t>C#, WPF, Autofac</w:t>
-      </w:r>
-    </w:p>
-    <w:p>
-      <w:pPr>
-        <w:divId w:val="1778669982"/>
-      </w:pPr>
-      <w:r>
-        <w:rPr>
-          <w:b/>
-          <w:i/>
-        </w:rPr>
-        <w:t>Impl</w:t>
-      </w:r>
-      <w:r>
-        <w:rPr>
-          <w:b/>
-          <w:i/>
-        </w:rPr>
-        <w:t>emen</w:t>
-      </w:r>
-      <w:r>
-        <w:rPr>
-          <w:b/>
-          <w:i/>
-        </w:rPr>
-        <w:t>ti</w:t>
-      </w:r>
-      <w:r>
-        <w:rPr>
-          <w:b/>
-          <w:i/>
-        </w:rPr>
-        <w:t>erung</w:t>
-      </w:r>
-      <w:r>
-        <w:rPr>
-          <w:b/>
-          <w:i/>
-        </w:rPr>
-        <w:t xml:space="preserve"> der neuen Unternehmensproduktdatenbank im validierten Umfeld eines pharmazeutischen Unternehmens - </w:t>
-      </w:r>
-      <w:r>
-        <w:t>Technische Leitung &amp; Architekt für einen Entwicklungszeitraum von einem Jahr mit bis zu 10 Entwicklern.</w:t>
-      </w:r>
-    </w:p>
-    <w:p>
-      <w:pPr>
-        <w:divId w:val="1778669982"/>
-        <w:rPr>
-          <w:lang w:val="en-GB"/>
-        </w:rPr>
-      </w:pPr>
-      <w:proofErr w:type="spellStart"/>
-      <w:r>
-        <w:rPr>
-          <w:b/>
-          <w:lang w:val="en-GB"/>
-        </w:rPr>
-        <w:t>Technologien</w:t>
-      </w:r>
-      <w:proofErr w:type="spellEnd"/>
-      <w:r>
-        <w:rPr>
-          <w:b/>
-          <w:lang w:val="en-GB"/>
-        </w:rPr>
-        <w:t xml:space="preserve">: </w:t>
-      </w:r>
-      <w:r>
-        <w:rPr>
-          <w:lang w:val="en-GB"/>
-        </w:rPr>
-        <w:t>C#, MS Visual Studio,</w:t>
-      </w:r>
-      <w:r>
-        <w:rPr>
-          <w:lang w:val="en-GB"/>
-        </w:rPr>
-        <w:t xml:space="preserve"> MS TFS, </w:t>
-      </w:r>
-      <w:r>
-        <w:rPr>
-          <w:lang w:val="en-GB"/>
-        </w:rPr>
-        <w:t xml:space="preserve">.NET Windows Forms, </w:t>
-      </w:r>
-      <w:proofErr w:type="spellStart"/>
-      <w:r>
-        <w:rPr>
-          <w:lang w:val="en-GB"/>
-        </w:rPr>
-        <w:t>Infragistics</w:t>
-      </w:r>
-      <w:proofErr w:type="spellEnd"/>
-      <w:r>
-        <w:rPr>
-          <w:lang w:val="en-GB"/>
-        </w:rPr>
-        <w:t>, IIS</w:t>
-      </w:r>
-      <w:r>
-        <w:rPr>
-          <w:lang w:val="en-GB"/>
-        </w:rPr>
-        <w:t>, .NET Open Source.</w:t>
-      </w:r>
-      <w:r>
-        <w:rPr>
-          <w:lang w:val="en-GB"/>
-        </w:rPr>
-        <w:t xml:space="preserve">  </w:t>
-      </w:r>
-    </w:p>
-    <w:p>
-      <w:pPr>
-        <w:divId w:val="1778669982"/>
-      </w:pPr>
-      <w:r>
-        <w:rPr>
-          <w:b/>
-          <w:i/>
-        </w:rPr>
-        <w:t>Entwicklung einer neuen Generation von Softwareprodukten für das QM in der Textilindustrie -</w:t>
-      </w:r>
-      <w:r>
-        <w:t xml:space="preserve"> </w:t>
-      </w:r>
-      <w:r>
-        <w:t>Coach und Archite</w:t>
-      </w:r>
-      <w:r>
-        <w:t>k</w:t>
-      </w:r>
-      <w:r>
-        <w:t>t</w:t>
+          <w:bCs/>
+          <w:kern w:val="36"/>
+          <w:sz w:val="36"/>
+          <w:szCs w:val="36"/>
+        </w:rPr>
+      </w:pPr>
+      <w:r>
+        <w:t>Meine Entscheidung, den Militärdienst zu absolvieren</w:t>
       </w:r>
       <w:r>
         <w:t>,</w:t>
       </w:r>
       <w:r>
-        <w:t xml:space="preserve"> um eine Softwaresuite zu entwickeln, die</w:t>
-      </w:r>
-      <w:r>
-        <w:t xml:space="preserve"> das Unternehmen</w:t>
-      </w:r>
-      <w:r>
-        <w:t xml:space="preserve"> Uster neben ihrer QM Hardware in der Textilindustrie verkauft.</w:t>
-      </w:r>
-    </w:p>
-    <w:p>
-      <w:pPr>
-        <w:divId w:val="1778669982"/>
-      </w:pPr>
-      <w:r>
-        <w:rPr>
-          <w:b/>
-        </w:rPr>
-        <w:t xml:space="preserve">Technologien: </w:t>
-      </w:r>
-      <w:r>
-        <w:t>C#, WPF, WCF, Team Foundation Server, NHibernate.</w:t>
-      </w:r>
-      <w:r>
-        <w:br/>
-      </w:r>
-    </w:p>
-    <w:p>
-      <w:pPr>
-        <w:pStyle w:val="Heading2"/>
-        <w:divId w:val="1778669982"/>
-      </w:pPr>
-      <w:r>
-        <w:lastRenderedPageBreak/>
-        <w:t>05/2012 – 02/2014: Senior Software Developer, Plancal AG (Horgen, CH)</w:t>
-      </w:r>
-    </w:p>
-    <w:p>
-      <w:pPr>
-        <w:divId w:val="1778669982"/>
-      </w:pPr>
-      <w:r>
-        <w:t xml:space="preserve">Nach vielen Jahren </w:t>
-      </w:r>
-      <w:r>
-        <w:t>als Berater</w:t>
-      </w:r>
-      <w:r>
-        <w:t xml:space="preserve"> </w:t>
-      </w:r>
-      <w:r>
-        <w:t xml:space="preserve">war mein Wunsch, </w:t>
-      </w:r>
-      <w:r>
-        <w:t xml:space="preserve">in der Produktentwicklung tätig </w:t>
-      </w:r>
-      <w:r>
-        <w:t xml:space="preserve">zu </w:t>
-      </w:r>
-      <w:r>
-        <w:t xml:space="preserve">werden. Ein ehemaliger Arbeitskollege gab mir die Gelegenheit dazu, als die Arbeit an einem neuen Produkt für die Offertenerstellung mit voll integrierten Verbandskatalogen begann. </w:t>
-      </w:r>
-      <w:r>
-        <w:t>Im technolog</w:t>
-      </w:r>
-      <w:r>
-        <w:t>i</w:t>
-      </w:r>
-      <w:r>
-        <w:t xml:space="preserve">schen Umfeld von .NET </w:t>
-      </w:r>
-      <w:r>
-        <w:t>waren meine Hauptverantwortlichkeiten Archit</w:t>
-      </w:r>
-      <w:r>
-        <w:t>ekturvorgaben mit dem Schwerpun</w:t>
-      </w:r>
-      <w:r>
-        <w:t xml:space="preserve">kt des </w:t>
-      </w:r>
-      <w:r>
-        <w:t>UIs</w:t>
-      </w:r>
-      <w:r>
-        <w:t xml:space="preserve"> sowie d</w:t>
-      </w:r>
-      <w:r>
-        <w:t>ie</w:t>
-      </w:r>
-      <w:r>
-        <w:t xml:space="preserve"> Implementierung der Infrastruktur der Applikation. Viele Neuerungen im Entwicklungsprozess wurden von mir vorbereitet und implementiert.</w:t>
-      </w:r>
-      <w:r>
-        <w:t xml:space="preserve"> Auch wenn das Projekt zuletzt vom amerikanischen Mutterkonzern beendet wurde, bevor es die Marktreife erlangte, empfinde ich die Zeit als sehr lehrreich, was die Fokussierung </w:t>
-      </w:r>
-      <w:r>
-        <w:t xml:space="preserve">eines Teams und der entwickelten Applikation </w:t>
-      </w:r>
-      <w:r>
-        <w:t xml:space="preserve">auf </w:t>
-      </w:r>
-      <w:r>
-        <w:t>wesentliche Wünsche</w:t>
-      </w:r>
-      <w:r>
-        <w:t xml:space="preserve"> </w:t>
-      </w:r>
-      <w:r>
-        <w:t>und einfachste Implementierungen</w:t>
-      </w:r>
-      <w:r>
-        <w:t xml:space="preserve"> angeht.</w:t>
-      </w:r>
-    </w:p>
-    <w:p>
-      <w:pPr>
-        <w:divId w:val="1778669982"/>
-        <w:rPr>
-          <w:lang w:val="en-GB"/>
-        </w:rPr>
-      </w:pPr>
-      <w:proofErr w:type="spellStart"/>
-      <w:r>
-        <w:rPr>
-          <w:b/>
-          <w:lang w:val="en-GB"/>
-        </w:rPr>
-        <w:t>Technologien</w:t>
-      </w:r>
-      <w:proofErr w:type="spellEnd"/>
-      <w:r>
-        <w:rPr>
-          <w:b/>
-          <w:lang w:val="en-GB"/>
-        </w:rPr>
-        <w:t xml:space="preserve">: </w:t>
-      </w:r>
-      <w:r>
-        <w:rPr>
-          <w:lang w:val="en-GB"/>
-        </w:rPr>
-        <w:t>C#, MS Visual Studio,</w:t>
-      </w:r>
-      <w:r>
-        <w:rPr>
-          <w:lang w:val="en-GB"/>
-        </w:rPr>
-        <w:t xml:space="preserve"> .NET Open Source, WPF</w:t>
-      </w:r>
-      <w:r>
-        <w:rPr>
-          <w:lang w:val="en-GB"/>
-        </w:rPr>
-        <w:t>,</w:t>
-      </w:r>
-      <w:r>
-        <w:rPr>
-          <w:lang w:val="en-GB"/>
-        </w:rPr>
-        <w:t xml:space="preserve"> </w:t>
-      </w:r>
-      <w:proofErr w:type="spellStart"/>
-      <w:r>
-        <w:rPr>
-          <w:lang w:val="en-GB"/>
-        </w:rPr>
-        <w:t>RavenDB</w:t>
-      </w:r>
-      <w:proofErr w:type="spellEnd"/>
-      <w:r>
-        <w:rPr>
-          <w:lang w:val="en-GB"/>
-        </w:rPr>
-        <w:t>, PowerShell.</w:t>
+        <w:t xml:space="preserve"> beruhte auf meine</w:t>
+      </w:r>
+      <w:r>
+        <w:t>m</w:t>
+      </w:r>
+      <w:r>
+        <w:t xml:space="preserve"> Entschluss, noch im </w:t>
+      </w:r>
+      <w:r>
+        <w:t>Sommer 1995</w:t>
+      </w:r>
+      <w:r>
+        <w:t xml:space="preserve"> mit dem Studium zu beginnen. Dieses wäre bei einem 15-monatigen Sozialdienst nicht möglich gewesen. Stationiert war ich bei einer Richtfunkdivision.</w:t>
       </w:r>
     </w:p>
     <w:p>
@@ -2177,7 +2359,7 @@
         <v:path o:extrusionok="f" gradientshapeok="t" o:connecttype="rect"/>
         <o:lock v:ext="edit" aspectratio="t"/>
       </v:shapetype>
-      <v:shape id="_x0000_i1056" type="#_x0000_t75" style="width:11.15pt;height:11.15pt" o:bullet="t">
+      <v:shape id="_x0000_i1038" type="#_x0000_t75" style="width:11.25pt;height:11.25pt" o:bullet="t">
         <v:imagedata r:id="rId1" o:title=""/>
       </v:shape>
     </w:pict>

</xml_diff>